<commit_message>
Step two page finished
</commit_message>
<xml_diff>
--- a/data/dokumenti/templates/naslovna/Naslovna_stranica_template.docx
+++ b/data/dokumenti/templates/naslovna/Naslovna_stranica_template.docx
@@ -1260,6 +1260,15 @@
           <w:sz w:val="20"/>
           <w:szCs w:val="20"/>
         </w:rPr>
+        <w:t xml:space="preserve">     </w:t>
+      </w:r>
+      <w:r>
+        <w:rPr>
+          <w:rFonts w:ascii="Arial" w:hAnsi="Arial" w:cs="Arial"/>
+          <w:color w:val="FF0000"/>
+          <w:sz w:val="20"/>
+          <w:szCs w:val="20"/>
+        </w:rPr>
         <w:t>${KOPIJA_PLANA}</w:t>
       </w:r>
     </w:p>
@@ -1316,7 +1325,27 @@
           <w:szCs w:val="20"/>
           <w:lang w:eastAsia="hr-HR"/>
         </w:rPr>
-        <w:t>Dokumenti korišteni za izradu elaborara</w:t>
+        <w:t xml:space="preserve">Dokumenti korišteni za </w:t>
+      </w:r>
+      <w:r>
+        <w:rPr>
+          <w:rFonts w:ascii="Arial" w:hAnsi="Arial" w:cs="Arial"/>
+          <w:color w:val="000000"/>
+          <w:sz w:val="20"/>
+          <w:szCs w:val="20"/>
+          <w:lang w:eastAsia="hr-HR"/>
+        </w:rPr>
+        <w:t>izradu elaborat</w:t>
+      </w:r>
+      <w:r>
+        <w:rPr>
+          <w:rFonts w:ascii="Arial" w:hAnsi="Arial" w:cs="Arial"/>
+          <w:color w:val="000000"/>
+          <w:sz w:val="20"/>
+          <w:szCs w:val="20"/>
+          <w:lang w:eastAsia="hr-HR"/>
+        </w:rPr>
+        <w:t>a</w:t>
       </w:r>
     </w:p>
     <w:p>
@@ -2080,6 +2109,7 @@
   <w:style w:type="paragraph" w:default="1" w:styleId="Normal">
     <w:name w:val="Normal"/>
     <w:qFormat/>
+    <w:rsid w:val="00F014AA"/>
     <w:pPr>
       <w:suppressAutoHyphens/>
       <w:spacing w:after="200" w:line="276" w:lineRule="auto"/>
@@ -2101,6 +2131,7 @@
     <w:uiPriority w:val="99"/>
     <w:semiHidden/>
     <w:unhideWhenUsed/>
+    <w:qFormat/>
     <w:tblPr>
       <w:tblInd w:w="0" w:type="dxa"/>
       <w:tblCellMar>
@@ -2119,57 +2150,68 @@
   </w:style>
   <w:style w:type="character" w:customStyle="1" w:styleId="WW8Num1z0">
     <w:name w:val="WW8Num1z0"/>
+    <w:rsid w:val="00F014AA"/>
     <w:rPr>
       <w:rFonts w:hint="default"/>
     </w:rPr>
   </w:style>
   <w:style w:type="character" w:customStyle="1" w:styleId="WW8Num2z0">
     <w:name w:val="WW8Num2z0"/>
+    <w:rsid w:val="00F014AA"/>
   </w:style>
   <w:style w:type="character" w:customStyle="1" w:styleId="WW8Num2z1">
     <w:name w:val="WW8Num2z1"/>
+    <w:rsid w:val="00F014AA"/>
   </w:style>
   <w:style w:type="character" w:customStyle="1" w:styleId="WW8Num2z2">
     <w:name w:val="WW8Num2z2"/>
+    <w:rsid w:val="00F014AA"/>
   </w:style>
   <w:style w:type="character" w:customStyle="1" w:styleId="WW8Num2z3">
     <w:name w:val="WW8Num2z3"/>
+    <w:rsid w:val="00F014AA"/>
   </w:style>
   <w:style w:type="character" w:customStyle="1" w:styleId="WW8Num2z4">
     <w:name w:val="WW8Num2z4"/>
+    <w:rsid w:val="00F014AA"/>
   </w:style>
   <w:style w:type="character" w:customStyle="1" w:styleId="WW8Num2z5">
     <w:name w:val="WW8Num2z5"/>
+    <w:rsid w:val="00F014AA"/>
   </w:style>
   <w:style w:type="character" w:customStyle="1" w:styleId="WW8Num2z6">
     <w:name w:val="WW8Num2z6"/>
+    <w:rsid w:val="00F014AA"/>
   </w:style>
   <w:style w:type="character" w:customStyle="1" w:styleId="WW8Num2z7">
     <w:name w:val="WW8Num2z7"/>
+    <w:rsid w:val="00F014AA"/>
   </w:style>
   <w:style w:type="character" w:customStyle="1" w:styleId="WW8Num2z8">
     <w:name w:val="WW8Num2z8"/>
+    <w:rsid w:val="00F014AA"/>
   </w:style>
   <w:style w:type="character" w:customStyle="1" w:styleId="WW8Num3z0">
     <w:name w:val="WW8Num3z0"/>
+    <w:rsid w:val="00F014AA"/>
     <w:rPr>
       <w:rFonts w:hint="default"/>
     </w:rPr>
   </w:style>
-  <w:style w:type="character" w:styleId="DefaultParagraphFont0">
-    <w:name w:val="Default Paragraph Font"/>
-  </w:style>
   <w:style w:type="character" w:customStyle="1" w:styleId="WW8Num1z1">
     <w:name w:val="WW8Num1z1"/>
+    <w:rsid w:val="00F014AA"/>
     <w:rPr>
       <w:rFonts w:ascii="Courier New" w:hAnsi="Courier New" w:cs="Courier New"/>
     </w:rPr>
   </w:style>
   <w:style w:type="character" w:customStyle="1" w:styleId="WW-Absatz-Standardschriftart111111111111111111">
     <w:name w:val="WW-Absatz-Standardschriftart111111111111111111"/>
+    <w:rsid w:val="00F014AA"/>
   </w:style>
   <w:style w:type="character" w:styleId="Hyperlink">
     <w:name w:val="Hyperlink"/>
+    <w:rsid w:val="00F014AA"/>
     <w:rPr>
       <w:color w:val="0000FF"/>
       <w:u w:val="single"/>
@@ -2177,16 +2219,20 @@
   </w:style>
   <w:style w:type="character" w:customStyle="1" w:styleId="WW-Zadanifontodlomka">
     <w:name w:val="WW-Zadani font odlomka"/>
+    <w:rsid w:val="00F014AA"/>
   </w:style>
   <w:style w:type="character" w:customStyle="1" w:styleId="FooterChar">
     <w:name w:val="Footer Char"/>
     <w:basedOn w:val="WW-Zadanifontodlomka"/>
+    <w:rsid w:val="00F014AA"/>
   </w:style>
   <w:style w:type="character" w:customStyle="1" w:styleId="WW-Absatz-Standardschriftart11111111111111">
     <w:name w:val="WW-Absatz-Standardschriftart11111111111111"/>
+    <w:rsid w:val="00F014AA"/>
   </w:style>
   <w:style w:type="character" w:customStyle="1" w:styleId="BalloonTextChar">
     <w:name w:val="Balloon Text Char"/>
+    <w:rsid w:val="00F014AA"/>
     <w:rPr>
       <w:rFonts w:ascii="Tahoma" w:hAnsi="Tahoma" w:cs="Tahoma"/>
       <w:sz w:val="16"/>
@@ -2196,87 +2242,110 @@
   <w:style w:type="character" w:customStyle="1" w:styleId="HeaderChar">
     <w:name w:val="Header Char"/>
     <w:basedOn w:val="WW-Zadanifontodlomka"/>
+    <w:rsid w:val="00F014AA"/>
   </w:style>
   <w:style w:type="character" w:customStyle="1" w:styleId="WW-Absatz-Standardschriftart11111">
     <w:name w:val="WW-Absatz-Standardschriftart11111"/>
+    <w:rsid w:val="00F014AA"/>
   </w:style>
   <w:style w:type="character" w:customStyle="1" w:styleId="WW-Absatz-Standardschriftart">
     <w:name w:val="WW-Absatz-Standardschriftart"/>
+    <w:rsid w:val="00F014AA"/>
   </w:style>
   <w:style w:type="character" w:customStyle="1" w:styleId="WW8Num4z2">
     <w:name w:val="WW8Num4z2"/>
+    <w:rsid w:val="00F014AA"/>
     <w:rPr>
       <w:rFonts w:ascii="Wingdings" w:hAnsi="Wingdings" w:cs="Wingdings"/>
     </w:rPr>
   </w:style>
   <w:style w:type="character" w:customStyle="1" w:styleId="WW-Absatz-Standardschriftart1111111111111">
     <w:name w:val="WW-Absatz-Standardschriftart1111111111111"/>
+    <w:rsid w:val="00F014AA"/>
   </w:style>
   <w:style w:type="character" w:customStyle="1" w:styleId="WW-Absatz-Standardschriftart11111111">
     <w:name w:val="WW-Absatz-Standardschriftart11111111"/>
+    <w:rsid w:val="00F014AA"/>
   </w:style>
   <w:style w:type="character" w:customStyle="1" w:styleId="Zadanifontodlomka1">
     <w:name w:val="Zadani font odlomka1"/>
+    <w:rsid w:val="00F014AA"/>
   </w:style>
   <w:style w:type="character" w:customStyle="1" w:styleId="WW-Absatz-Standardschriftart1111111111111111">
     <w:name w:val="WW-Absatz-Standardschriftart1111111111111111"/>
+    <w:rsid w:val="00F014AA"/>
   </w:style>
   <w:style w:type="character" w:customStyle="1" w:styleId="WW8Num4z1">
     <w:name w:val="WW8Num4z1"/>
+    <w:rsid w:val="00F014AA"/>
     <w:rPr>
       <w:rFonts w:ascii="Courier New" w:hAnsi="Courier New" w:cs="Courier New"/>
     </w:rPr>
   </w:style>
   <w:style w:type="character" w:customStyle="1" w:styleId="WW-Absatz-Standardschriftart11111111111">
     <w:name w:val="WW-Absatz-Standardschriftart11111111111"/>
+    <w:rsid w:val="00F014AA"/>
   </w:style>
   <w:style w:type="character" w:customStyle="1" w:styleId="WW8Num1z3">
     <w:name w:val="WW8Num1z3"/>
+    <w:rsid w:val="00F014AA"/>
     <w:rPr>
       <w:rFonts w:ascii="Symbol" w:hAnsi="Symbol" w:cs="Symbol"/>
     </w:rPr>
   </w:style>
   <w:style w:type="character" w:customStyle="1" w:styleId="WW-Absatz-Standardschriftart11">
     <w:name w:val="WW-Absatz-Standardschriftart11"/>
+    <w:rsid w:val="00F014AA"/>
   </w:style>
   <w:style w:type="character" w:customStyle="1" w:styleId="WW-Absatz-Standardschriftart111111111111">
     <w:name w:val="WW-Absatz-Standardschriftart111111111111"/>
+    <w:rsid w:val="00F014AA"/>
   </w:style>
   <w:style w:type="character" w:customStyle="1" w:styleId="WW-Absatz-Standardschriftart1111111111">
     <w:name w:val="WW-Absatz-Standardschriftart1111111111"/>
+    <w:rsid w:val="00F014AA"/>
   </w:style>
   <w:style w:type="character" w:customStyle="1" w:styleId="WW-Absatz-Standardschriftart111111111">
     <w:name w:val="WW-Absatz-Standardschriftart111111111"/>
+    <w:rsid w:val="00F014AA"/>
   </w:style>
   <w:style w:type="character" w:customStyle="1" w:styleId="WW8Num4z3">
     <w:name w:val="WW8Num4z3"/>
+    <w:rsid w:val="00F014AA"/>
     <w:rPr>
       <w:rFonts w:ascii="Symbol" w:hAnsi="Symbol" w:cs="Symbol"/>
     </w:rPr>
   </w:style>
   <w:style w:type="character" w:customStyle="1" w:styleId="WW-Absatz-Standardschriftart111111111111111">
     <w:name w:val="WW-Absatz-Standardschriftart111111111111111"/>
+    <w:rsid w:val="00F014AA"/>
   </w:style>
   <w:style w:type="character" w:customStyle="1" w:styleId="WW-Absatz-Standardschriftart1">
     <w:name w:val="WW-Absatz-Standardschriftart1"/>
+    <w:rsid w:val="00F014AA"/>
   </w:style>
   <w:style w:type="character" w:customStyle="1" w:styleId="WW8Num4z0">
     <w:name w:val="WW8Num4z0"/>
+    <w:rsid w:val="00F014AA"/>
     <w:rPr>
       <w:rFonts w:ascii="Old English Text MT" w:eastAsia="Times New Roman" w:hAnsi="Old English Text MT" w:cs="Arial"/>
     </w:rPr>
   </w:style>
   <w:style w:type="character" w:customStyle="1" w:styleId="WW-Absatz-Standardschriftart1111111">
     <w:name w:val="WW-Absatz-Standardschriftart1111111"/>
+    <w:rsid w:val="00F014AA"/>
   </w:style>
   <w:style w:type="character" w:customStyle="1" w:styleId="Absatz-Standardschriftart">
     <w:name w:val="Absatz-Standardschriftart"/>
+    <w:rsid w:val="00F014AA"/>
   </w:style>
   <w:style w:type="character" w:customStyle="1" w:styleId="WW-Absatz-Standardschriftart111111">
     <w:name w:val="WW-Absatz-Standardschriftart111111"/>
+    <w:rsid w:val="00F014AA"/>
   </w:style>
   <w:style w:type="character" w:customStyle="1" w:styleId="HeaderChar1">
     <w:name w:val="Header Char1"/>
+    <w:rsid w:val="00F014AA"/>
     <w:rPr>
       <w:sz w:val="22"/>
       <w:szCs w:val="22"/>
@@ -2284,20 +2353,25 @@
   </w:style>
   <w:style w:type="character" w:customStyle="1" w:styleId="WW-Absatz-Standardschriftart111">
     <w:name w:val="WW-Absatz-Standardschriftart111"/>
+    <w:rsid w:val="00F014AA"/>
   </w:style>
   <w:style w:type="character" w:customStyle="1" w:styleId="WW-Absatz-Standardschriftart1111">
     <w:name w:val="WW-Absatz-Standardschriftart1111"/>
+    <w:rsid w:val="00F014AA"/>
   </w:style>
   <w:style w:type="character" w:customStyle="1" w:styleId="WW-Absatz-Standardschriftart111111111111111111111111111">
     <w:name w:val="WW-Absatz-Standardschriftart111111111111111111111111111"/>
+    <w:rsid w:val="00F014AA"/>
   </w:style>
   <w:style w:type="character" w:customStyle="1" w:styleId="WW-Absatz-Standardschriftart11111111111111111">
     <w:name w:val="WW-Absatz-Standardschriftart11111111111111111"/>
+    <w:rsid w:val="00F014AA"/>
   </w:style>
   <w:style w:type="paragraph" w:customStyle="1" w:styleId="Stilnaslova">
     <w:name w:val="Stil naslova"/>
     <w:basedOn w:val="Normal"/>
     <w:next w:val="BodyText"/>
+    <w:rsid w:val="00F014AA"/>
     <w:pPr>
       <w:keepNext/>
       <w:spacing w:before="240" w:after="120"/>
@@ -2311,6 +2385,7 @@
   <w:style w:type="paragraph" w:styleId="BodyText">
     <w:name w:val="Body Text"/>
     <w:basedOn w:val="Normal"/>
+    <w:rsid w:val="00F014AA"/>
     <w:pPr>
       <w:spacing w:after="120"/>
     </w:pPr>
@@ -2318,6 +2393,7 @@
   <w:style w:type="paragraph" w:styleId="List">
     <w:name w:val="List"/>
     <w:basedOn w:val="BodyText"/>
+    <w:rsid w:val="00F014AA"/>
     <w:rPr>
       <w:rFonts w:cs="Mangal"/>
     </w:rPr>
@@ -2326,6 +2402,7 @@
     <w:name w:val="caption"/>
     <w:basedOn w:val="Normal"/>
     <w:qFormat/>
+    <w:rsid w:val="00F014AA"/>
     <w:pPr>
       <w:suppressLineNumbers/>
       <w:spacing w:before="120" w:after="120"/>
@@ -2341,6 +2418,7 @@
   <w:style w:type="paragraph" w:customStyle="1" w:styleId="Indeks">
     <w:name w:val="Indeks"/>
     <w:basedOn w:val="Normal"/>
+    <w:rsid w:val="00F014AA"/>
     <w:pPr>
       <w:suppressLineNumbers/>
     </w:pPr>
@@ -2352,6 +2430,7 @@
     <w:name w:val="Naslov1"/>
     <w:basedOn w:val="Normal"/>
     <w:next w:val="BodyText"/>
+    <w:rsid w:val="00F014AA"/>
     <w:pPr>
       <w:keepNext/>
       <w:spacing w:before="240" w:after="120"/>
@@ -2365,6 +2444,7 @@
   <w:style w:type="paragraph" w:styleId="Footer">
     <w:name w:val="footer"/>
     <w:basedOn w:val="Normal"/>
+    <w:rsid w:val="00F014AA"/>
     <w:pPr>
       <w:spacing w:after="0" w:line="240" w:lineRule="auto"/>
     </w:pPr>
@@ -2372,6 +2452,7 @@
   <w:style w:type="paragraph" w:styleId="BalloonText">
     <w:name w:val="Balloon Text"/>
     <w:basedOn w:val="Normal"/>
+    <w:rsid w:val="00F014AA"/>
     <w:pPr>
       <w:spacing w:after="0" w:line="240" w:lineRule="auto"/>
     </w:pPr>
@@ -2384,6 +2465,7 @@
   <w:style w:type="paragraph" w:customStyle="1" w:styleId="ListParagraph1">
     <w:name w:val="List Paragraph1"/>
     <w:basedOn w:val="Normal"/>
+    <w:rsid w:val="00F014AA"/>
     <w:pPr>
       <w:ind w:left="720"/>
     </w:pPr>
@@ -2391,6 +2473,7 @@
   <w:style w:type="paragraph" w:styleId="Header">
     <w:name w:val="header"/>
     <w:basedOn w:val="Normal"/>
+    <w:rsid w:val="00F014AA"/>
     <w:pPr>
       <w:spacing w:after="0" w:line="240" w:lineRule="auto"/>
     </w:pPr>
@@ -2399,6 +2482,7 @@
     <w:name w:val="Naslov2"/>
     <w:basedOn w:val="Normal"/>
     <w:next w:val="BodyText"/>
+    <w:rsid w:val="00F014AA"/>
     <w:pPr>
       <w:keepNext/>
       <w:spacing w:before="240" w:after="120"/>
@@ -2412,10 +2496,12 @@
   <w:style w:type="paragraph" w:customStyle="1" w:styleId="Sadrajokvira">
     <w:name w:val="Sadržaj okvira"/>
     <w:basedOn w:val="BodyText"/>
+    <w:rsid w:val="00F014AA"/>
   </w:style>
   <w:style w:type="paragraph" w:customStyle="1" w:styleId="Opis">
     <w:name w:val="Opis"/>
     <w:basedOn w:val="Normal"/>
+    <w:rsid w:val="00F014AA"/>
     <w:pPr>
       <w:suppressLineNumbers/>
       <w:spacing w:before="120" w:after="120"/>
@@ -2431,6 +2517,7 @@
   <w:style w:type="paragraph" w:customStyle="1" w:styleId="Sadrajitablice">
     <w:name w:val="Sadržaji tablice"/>
     <w:basedOn w:val="Normal"/>
+    <w:rsid w:val="00F014AA"/>
     <w:pPr>
       <w:suppressLineNumbers/>
     </w:pPr>
@@ -2438,6 +2525,7 @@
   <w:style w:type="paragraph" w:customStyle="1" w:styleId="Naslovtablice">
     <w:name w:val="Naslov tablice"/>
     <w:basedOn w:val="Sadrajitablice"/>
+    <w:rsid w:val="00F014AA"/>
     <w:pPr>
       <w:jc w:val="center"/>
     </w:pPr>
@@ -2449,6 +2537,7 @@
   <w:style w:type="paragraph" w:customStyle="1" w:styleId="Zaglavljelijevo">
     <w:name w:val="Zaglavlje lijevo"/>
     <w:basedOn w:val="Normal"/>
+    <w:rsid w:val="00F014AA"/>
     <w:pPr>
       <w:suppressLineNumbers/>
       <w:tabs>

</xml_diff>

<commit_message>
Step two page edits; Template edits; Naslovna stranica finished
</commit_message>
<xml_diff>
--- a/data/dokumenti/templates/naslovna/Naslovna_stranica_template.docx
+++ b/data/dokumenti/templates/naslovna/Naslovna_stranica_template.docx
@@ -334,31 +334,38 @@
         <w:jc w:val="both"/>
         <w:rPr>
           <w:rFonts w:ascii="Arial" w:hAnsi="Arial" w:cs="Arial"/>
+          <w:sz w:val="20"/>
+          <w:szCs w:val="20"/>
+        </w:rPr>
+      </w:pPr>
+      <w:r>
+        <w:rPr>
+          <w:rFonts w:ascii="Arial" w:hAnsi="Arial" w:cs="Arial"/>
+          <w:sz w:val="20"/>
+          <w:szCs w:val="20"/>
+        </w:rPr>
+        <w:t xml:space="preserve">Naručitelj: </w:t>
+      </w:r>
+    </w:p>
+    <w:p>
+      <w:pPr>
+        <w:tabs>
+          <w:tab w:val="left" w:pos="3278"/>
+        </w:tabs>
+        <w:spacing w:after="0" w:line="360" w:lineRule="auto"/>
+        <w:rPr>
+          <w:sz w:val="20"/>
+          <w:szCs w:val="20"/>
+        </w:rPr>
+      </w:pPr>
+      <w:r>
+        <w:rPr>
+          <w:rFonts w:ascii="Arial" w:hAnsi="Arial" w:cs="Arial"/>
           <w:color w:val="FF0000"/>
           <w:sz w:val="20"/>
           <w:szCs w:val="20"/>
         </w:rPr>
-      </w:pPr>
-    </w:p>
-    <w:p>
-      <w:pPr>
-        <w:tabs>
-          <w:tab w:val="left" w:pos="3278"/>
-        </w:tabs>
-        <w:spacing w:after="0" w:line="360" w:lineRule="auto"/>
-        <w:jc w:val="both"/>
-        <w:rPr>
-          <w:sz w:val="20"/>
-          <w:szCs w:val="20"/>
-        </w:rPr>
-      </w:pPr>
-      <w:r>
-        <w:rPr>
-          <w:rFonts w:ascii="Arial" w:hAnsi="Arial" w:cs="Arial"/>
-          <w:sz w:val="20"/>
-          <w:szCs w:val="20"/>
-        </w:rPr>
-        <w:t xml:space="preserve">Naručitelj: </w:t>
+        <w:t>${</w:t>
       </w:r>
       <w:r>
         <w:rPr>
@@ -367,7 +374,7 @@
           <w:sz w:val="20"/>
           <w:szCs w:val="20"/>
         </w:rPr>
-        <w:t>${IME}</w:t>
+        <w:t>NARUCITELJI</w:t>
       </w:r>
       <w:r>
         <w:rPr>
@@ -376,52 +383,7 @@
           <w:sz w:val="20"/>
           <w:szCs w:val="20"/>
         </w:rPr>
-        <w:t xml:space="preserve"> </w:t>
-      </w:r>
-      <w:r>
-        <w:rPr>
-          <w:rFonts w:ascii="Arial" w:hAnsi="Arial" w:cs="Arial"/>
-          <w:color w:val="FF0000"/>
-          <w:sz w:val="20"/>
-          <w:szCs w:val="20"/>
-        </w:rPr>
-        <w:t>${PREZIME}</w:t>
-      </w:r>
-      <w:r>
-        <w:rPr>
-          <w:rFonts w:ascii="Arial" w:hAnsi="Arial" w:cs="Arial"/>
-          <w:color w:val="FF0000"/>
-          <w:sz w:val="20"/>
-          <w:szCs w:val="20"/>
-        </w:rPr>
-        <w:t xml:space="preserve">, </w:t>
-      </w:r>
-      <w:r>
-        <w:rPr>
-          <w:rFonts w:ascii="Arial" w:hAnsi="Arial" w:cs="Arial"/>
-          <w:color w:val="FF0000"/>
-          <w:sz w:val="20"/>
-          <w:szCs w:val="20"/>
-        </w:rPr>
-        <w:t>${ADRESA}</w:t>
-      </w:r>
-      <w:r>
-        <w:rPr>
-          <w:rFonts w:ascii="Arial" w:hAnsi="Arial" w:cs="Arial"/>
-          <w:color w:val="FF0000"/>
-          <w:sz w:val="20"/>
-          <w:szCs w:val="20"/>
-        </w:rPr>
-        <w:t xml:space="preserve"> OIB: </w:t>
-      </w:r>
-      <w:r>
-        <w:rPr>
-          <w:rFonts w:ascii="Arial" w:hAnsi="Arial" w:cs="Arial"/>
-          <w:color w:val="FF0000"/>
-          <w:sz w:val="20"/>
-          <w:szCs w:val="20"/>
-        </w:rPr>
-        <w:t>${OIB}</w:t>
+        <w:t>}</w:t>
       </w:r>
     </w:p>
     <w:p>
@@ -469,19 +431,6 @@
         </w:rPr>
         <w:tab/>
       </w:r>
-    </w:p>
-    <w:p>
-      <w:pPr>
-        <w:tabs>
-          <w:tab w:val="left" w:pos="3278"/>
-        </w:tabs>
-        <w:spacing w:after="0" w:line="360" w:lineRule="auto"/>
-        <w:rPr>
-          <w:rFonts w:ascii="Arial" w:hAnsi="Arial" w:cs="Arial"/>
-          <w:sz w:val="24"/>
-          <w:szCs w:val="24"/>
-        </w:rPr>
-      </w:pPr>
     </w:p>
     <w:p>
       <w:pPr>

</xml_diff>

<commit_message>
Lot of work done; Function for output generating added
</commit_message>
<xml_diff>
--- a/data/dokumenti/templates/naslovna/Naslovna_stranica_template.docx
+++ b/data/dokumenti/templates/naslovna/Naslovna_stranica_template.docx
@@ -832,7 +832,15 @@
           <w:sz w:val="20"/>
           <w:szCs w:val="20"/>
         </w:rPr>
-        <w:t>.godi</w:t>
+        <w:t xml:space="preserve"> </w:t>
+      </w:r>
+      <w:r>
+        <w:rPr>
+          <w:rFonts w:ascii="Arial" w:hAnsi="Arial" w:cs="Arial"/>
+          <w:sz w:val="20"/>
+          <w:szCs w:val="20"/>
+        </w:rPr>
+        <w:t>godi</w:t>
       </w:r>
       <w:r>
         <w:rPr>

</xml_diff>